<commit_message>
delete old project, add new pet shopping
</commit_message>
<xml_diff>
--- a/PET PROJECT PROGRESS.docx
+++ b/PET PROJECT PROGRESS.docx
@@ -1,6 +1,6 @@
 
 <file path=word/document.xml><?xml version="1.0" encoding="utf-8"?>
-<w:document xmlns:wpc="http://schemas.microsoft.com/office/word/2010/wordprocessingCanvas" xmlns:mc="http://schemas.openxmlformats.org/markup-compatibility/2006" xmlns:o="urn:schemas-microsoft-com:office:office" xmlns:r="http://schemas.openxmlformats.org/officeDocument/2006/relationships" xmlns:m="http://schemas.openxmlformats.org/officeDocument/2006/math" xmlns:v="urn:schemas-microsoft-com:vml" xmlns:wp14="http://schemas.microsoft.com/office/word/2010/wordprocessingDrawing" xmlns:wp="http://schemas.openxmlformats.org/drawingml/2006/wordprocessingDrawing" xmlns:w10="urn:schemas-microsoft-com:office:word" xmlns:w="http://schemas.openxmlformats.org/wordprocessingml/2006/main" xmlns:w14="http://schemas.microsoft.com/office/word/2010/wordml" xmlns:wpg="http://schemas.microsoft.com/office/word/2010/wordprocessingGroup" xmlns:wpi="http://schemas.microsoft.com/office/word/2010/wordprocessingInk" xmlns:wne="http://schemas.microsoft.com/office/word/2006/wordml" xmlns:wps="http://schemas.microsoft.com/office/word/2010/wordprocessingShape" mc:Ignorable="w14 wp14">
+<w:document xmlns:ve="http://schemas.openxmlformats.org/markup-compatibility/2006" xmlns:o="urn:schemas-microsoft-com:office:office" xmlns:r="http://schemas.openxmlformats.org/officeDocument/2006/relationships" xmlns:m="http://schemas.openxmlformats.org/officeDocument/2006/math" xmlns:v="urn:schemas-microsoft-com:vml" xmlns:wp="http://schemas.openxmlformats.org/drawingml/2006/wordprocessingDrawing" xmlns:w10="urn:schemas-microsoft-com:office:word" xmlns:w="http://schemas.openxmlformats.org/wordprocessingml/2006/main" xmlns:wne="http://schemas.microsoft.com/office/word/2006/wordml">
   <w:body>
     <w:p>
       <w:pPr>
@@ -134,21 +134,7 @@
         <w:rPr>
           <w:lang w:val="en-US"/>
         </w:rPr>
-        <w:t xml:space="preserve">Create </w:t>
-      </w:r>
-      <w:proofErr w:type="spellStart"/>
-      <w:r>
-        <w:rPr>
-          <w:lang w:val="en-US"/>
-        </w:rPr>
-        <w:t>HomeController</w:t>
-      </w:r>
-      <w:proofErr w:type="spellEnd"/>
-      <w:r>
-        <w:rPr>
-          <w:lang w:val="en-US"/>
-        </w:rPr>
-        <w:t xml:space="preserve"> redirect to other page</w:t>
+        <w:t>Create HomeController redirect to other page</w:t>
       </w:r>
     </w:p>
     <w:p>
@@ -171,6 +157,60 @@
     </w:p>
     <w:p>
       <w:pPr>
+        <w:pStyle w:val="ListParagraph"/>
+        <w:numPr>
+          <w:ilvl w:val="0"/>
+          <w:numId w:val="2"/>
+        </w:numPr>
+        <w:rPr>
+          <w:lang w:val="en-US"/>
+        </w:rPr>
+      </w:pPr>
+      <w:r>
+        <w:rPr>
+          <w:lang w:val="en-US"/>
+        </w:rPr>
+        <w:t>Create 3 view page for shopping selection (pet, manga, book)</w:t>
+      </w:r>
+    </w:p>
+    <w:p>
+      <w:pPr>
+        <w:pStyle w:val="ListParagraph"/>
+        <w:numPr>
+          <w:ilvl w:val="0"/>
+          <w:numId w:val="2"/>
+        </w:numPr>
+        <w:rPr>
+          <w:lang w:val="en-US"/>
+        </w:rPr>
+      </w:pPr>
+      <w:r>
+        <w:rPr>
+          <w:lang w:val="en-US"/>
+        </w:rPr>
+        <w:t>Know how to use ModelAndView, c:forEach to show list in view</w:t>
+      </w:r>
+    </w:p>
+    <w:p>
+      <w:pPr>
+        <w:pStyle w:val="ListParagraph"/>
+        <w:numPr>
+          <w:ilvl w:val="0"/>
+          <w:numId w:val="2"/>
+        </w:numPr>
+        <w:rPr>
+          <w:lang w:val="en-US"/>
+        </w:rPr>
+      </w:pPr>
+      <w:r>
+        <w:rPr>
+          <w:lang w:val="en-US"/>
+        </w:rPr>
+        <w:t>Use jsp include</w:t>
+      </w:r>
+    </w:p>
+    <w:p>
+      <w:pPr>
         <w:rPr>
           <w:lang w:val="en-US"/>
         </w:rPr>
@@ -217,7 +257,7 @@
         <w:rPr>
           <w:lang w:val="en-US"/>
         </w:rPr>
-        <w:t>Create 3 view page for shopping selection (pet, manga, book)</w:t>
+        <w:t>Apply template page to reduce duplicate code</w:t>
       </w:r>
     </w:p>
     <w:p>
@@ -328,21 +368,13 @@
         <w:rPr>
           <w:lang w:val="en-US"/>
         </w:rPr>
-        <w:t xml:space="preserve">Cannot import </w:t>
-      </w:r>
-      <w:proofErr w:type="spellStart"/>
-      <w:r>
-        <w:rPr>
-          <w:lang w:val="en-US"/>
-        </w:rPr>
-        <w:t>css</w:t>
-      </w:r>
-      <w:proofErr w:type="spellEnd"/>
-      <w:r>
-        <w:rPr>
-          <w:lang w:val="en-US"/>
-        </w:rPr>
-        <w:t xml:space="preserve"> file</w:t>
+        <w:t>Cannot import css file</w:t>
+      </w:r>
+      <w:r>
+        <w:rPr>
+          <w:lang w:val="en-US"/>
+        </w:rPr>
+        <w:t xml:space="preserve"> (not yet solved - fixed by using sample project)</w:t>
       </w:r>
     </w:p>
     <w:p>
@@ -369,6 +401,24 @@
           <w:lang w:val="en-US"/>
         </w:rPr>
         <w:t xml:space="preserve">) </w:t>
+      </w:r>
+    </w:p>
+    <w:p>
+      <w:pPr>
+        <w:pStyle w:val="ListParagraph"/>
+        <w:numPr>
+          <w:ilvl w:val="0"/>
+          <w:numId w:val="2"/>
+        </w:numPr>
+        <w:rPr>
+          <w:lang w:val="en-US"/>
+        </w:rPr>
+      </w:pPr>
+      <w:r>
+        <w:rPr>
+          <w:lang w:val="en-US"/>
+        </w:rPr>
+        <w:t>Error fragment not found expected path when using jsp:include (solved) – use ../test relative path</w:t>
       </w:r>
     </w:p>
     <w:sectPr>
@@ -382,7 +432,7 @@
 </file>
 
 <file path=word/numbering.xml><?xml version="1.0" encoding="utf-8"?>
-<w:numbering xmlns:wpc="http://schemas.microsoft.com/office/word/2010/wordprocessingCanvas" xmlns:mc="http://schemas.openxmlformats.org/markup-compatibility/2006" xmlns:o="urn:schemas-microsoft-com:office:office" xmlns:r="http://schemas.openxmlformats.org/officeDocument/2006/relationships" xmlns:m="http://schemas.openxmlformats.org/officeDocument/2006/math" xmlns:v="urn:schemas-microsoft-com:vml" xmlns:wp14="http://schemas.microsoft.com/office/word/2010/wordprocessingDrawing" xmlns:wp="http://schemas.openxmlformats.org/drawingml/2006/wordprocessingDrawing" xmlns:w10="urn:schemas-microsoft-com:office:word" xmlns:w="http://schemas.openxmlformats.org/wordprocessingml/2006/main" xmlns:w14="http://schemas.microsoft.com/office/word/2010/wordml" xmlns:wpg="http://schemas.microsoft.com/office/word/2010/wordprocessingGroup" xmlns:wpi="http://schemas.microsoft.com/office/word/2010/wordprocessingInk" xmlns:wne="http://schemas.microsoft.com/office/word/2006/wordml" xmlns:wps="http://schemas.microsoft.com/office/word/2010/wordprocessingShape" mc:Ignorable="w14 wp14">
+<w:numbering xmlns:ve="http://schemas.openxmlformats.org/markup-compatibility/2006" xmlns:o="urn:schemas-microsoft-com:office:office" xmlns:r="http://schemas.openxmlformats.org/officeDocument/2006/relationships" xmlns:m="http://schemas.openxmlformats.org/officeDocument/2006/math" xmlns:v="urn:schemas-microsoft-com:vml" xmlns:wp="http://schemas.openxmlformats.org/drawingml/2006/wordprocessingDrawing" xmlns:w10="urn:schemas-microsoft-com:office:word" xmlns:w="http://schemas.openxmlformats.org/wordprocessingml/2006/main" xmlns:wne="http://schemas.microsoft.com/office/word/2006/wordml">
   <w:abstractNum w:abstractNumId="0">
     <w:nsid w:val="3F2E08AC"/>
     <w:multiLevelType w:val="hybridMultilevel"/>
@@ -595,7 +645,7 @@
 </file>
 
 <file path=word/styles.xml><?xml version="1.0" encoding="utf-8"?>
-<w:styles xmlns:mc="http://schemas.openxmlformats.org/markup-compatibility/2006" xmlns:r="http://schemas.openxmlformats.org/officeDocument/2006/relationships" xmlns:w="http://schemas.openxmlformats.org/wordprocessingml/2006/main" xmlns:w14="http://schemas.microsoft.com/office/word/2010/wordml" mc:Ignorable="w14">
+<w:styles xmlns:r="http://schemas.openxmlformats.org/officeDocument/2006/relationships" xmlns:w="http://schemas.openxmlformats.org/wordprocessingml/2006/main">
   <w:docDefaults>
     <w:rPrDefault>
       <w:rPr>
@@ -821,6 +871,7 @@
     <w:uiPriority w:val="99"/>
     <w:semiHidden/>
     <w:unhideWhenUsed/>
+    <w:qFormat/>
     <w:tblPr>
       <w:tblInd w:w="0" w:type="dxa"/>
       <w:tblCellMar>

</xml_diff>